<commit_message>
docx support of images, formulae and align odt and docx tei ouput
</commit_message>
<xml_diff>
--- a/src/template/DH_template_v3.docx
+++ b/src/template/DH_template_v3.docx
@@ -381,15 +381,6 @@
       </w:r>
       <w:r>
         <w:rPr>
-          <w:b/>
-          <w:bCs/>
-          <w:sz w:val="20"/>
-          <w:lang w:val="en-GB"/>
-        </w:rPr>
-        <w:t xml:space="preserve"/>
-      </w:r>
-      <w:r>
-        <w:rPr>
           <w:sz w:val="20"/>
           <w:lang w:val="en-US"/>
         </w:rPr>
@@ -919,9 +910,13 @@
           <w:docGrid w:linePitch="240" w:charSpace="-2049"/>
         </w:sectPr>
       </w:pPr>
-      <w:bookmarkStart w:id="0" w:name="_GoBack"/>
-      <w:bookmarkEnd w:id="0"/>
-    </w:p>
+      <w:permStart w:id="755848842" w:edGrp="everyone"/>
+      <w:r>
+        <w:lastRenderedPageBreak/>
+        <w:t xml:space="preserve"/>
+      </w:r>
+    </w:p>
+    <w:permEnd w:id="755848842"/>
     <w:p>
       <w:pPr>
         <w:pStyle w:val="DH-AuthorAffiliation"/>
@@ -957,6 +952,7 @@
           <w:cols w:space="720"/>
           <w:docGrid w:linePitch="240" w:charSpace="-2049"/>
         </w:sectPr>
+        <w:t xml:space="preserve"/>
       </w:pPr>
     </w:p>
     <w:p>
@@ -974,52 +970,39 @@
           <w:docGrid w:linePitch="240" w:charSpace="-2049"/>
         </w:sectPr>
       </w:pPr>
+      <w:permStart w:id="2145520670" w:edGrp="everyone"/>
+      <w:r>
+        <w:lastRenderedPageBreak/>
+        <w:t xml:space="preserve"/>
+      </w:r>
+    </w:p>
+    <w:permEnd w:id="2145520670"/>
+    <w:p>
+      <w:pPr>
+        <w:pStyle w:val="DH-BibliographyHeading"/>
+      </w:pPr>
+      <w:r>
+        <w:lastRenderedPageBreak/>
+        <w:t>References</w:t>
+      </w:r>
     </w:p>
     <w:p>
       <w:pPr>
         <w:pStyle w:val="DH-Default"/>
-        <w:shd w:val="clear" w:color="auto" w:fill="F2F2F2"/>
-        <w:spacing w:before="120" w:line="240" w:lineRule="auto"/>
-        <w:ind w:left="567" w:hanging="567"/>
-        <w:rPr>
-          <w:lang w:val="en-US"/>
-        </w:rPr>
-        <w:sectPr>
-          <w:type w:val="continuous"/>
-          <w:pgSz w:w="11906" w:h="16838"/>
-          <w:pgMar w:top="1417" w:right="1417" w:bottom="1134" w:left="1417" w:header="720" w:footer="720" w:gutter="0"/>
-          <w:cols w:space="720"/>
-          <w:docGrid w:linePitch="240" w:charSpace="-2049"/>
-        </w:sectPr>
-      </w:pPr>
-      <w:r>
-        <w:rPr>
-          <w:lang w:val="en-US"/>
-        </w:rPr>
-        <w:lastRenderedPageBreak/>
-        <w:t>Referen</w:t>
-      </w:r>
-      <w:r>
-        <w:rPr>
-          <w:lang w:val="en-US"/>
-        </w:rPr>
-        <w:t>ces</w:t>
-      </w:r>
-    </w:p>
-    <w:p>
-      <w:pPr>
-        <w:pStyle w:val="Fu-Endnotenberschrift"/>
-        <w:rPr>
-          <w:rStyle w:val="Endnotenzeichen"/>
-        </w:rPr>
-      </w:pPr>
+      </w:pPr>
+      <w:permStart w:id="194012430" w:edGrp="everyone"/>
+      <w:r>
+        <w:t xml:space="preserve"/>
+      </w:r>
+      <w:bookmarkStart w:id="0" w:name="_GoBack"/>
+      <w:bookmarkEnd w:id="0"/>
+      <w:permEnd w:id="194012430"/>
     </w:p>
     <w:sectPr>
       <w:type w:val="continuous"/>
       <w:pgSz w:w="11906" w:h="16838"/>
       <w:pgMar w:top="1417" w:right="1417" w:bottom="1134" w:left="1417" w:header="720" w:footer="720" w:gutter="0"/>
       <w:cols w:space="720"/>
-      <w:formProt w:val="0"/>
       <w:docGrid w:linePitch="240" w:charSpace="-2049"/>
     </w:sectPr>
   </w:body>
@@ -1982,6 +1965,11 @@
     <w:lsdException w:name="Table Grid" w:uiPriority="59"/>
     <w:lsdException w:name="Table Theme" w:semiHidden="1" w:unhideWhenUsed="1"/>
     <w:lsdException w:name="No Spacing" w:qFormat="1"/>
+    <w:lsdException w:name="Light Shading"/>
+    <w:lsdException w:name="Light List"/>
+    <w:lsdException w:name="Light Grid"/>
+    <w:lsdException w:name="Medium Shading 1"/>
+    <w:lsdException w:name="Medium Shading 2"/>
     <w:lsdException w:name="Medium List 1"/>
     <w:lsdException w:name="Medium List 2"/>
     <w:lsdException w:name="Medium Grid 1"/>
@@ -2416,6 +2404,7 @@
   <w:style w:type="paragraph" w:customStyle="1" w:styleId="DH-BibliographyHeading">
     <w:name w:val="DH-BibliographyHeading"/>
     <w:basedOn w:val="DH-Heading"/>
+    <w:next w:val="DH-Default"/>
     <w:pPr>
       <w:spacing w:before="120" w:after="0"/>
       <w:ind w:left="567" w:hanging="567"/>
@@ -2732,7 +2721,7 @@
         <a:sysClr val="windowText" lastClr="000000"/>
       </a:dk1>
       <a:lt1>
-        <a:sysClr val="window" lastClr="FFFFFF"/>
+        <a:sysClr val="window" lastClr="F0F0F0"/>
       </a:lt1>
       <a:dk2>
         <a:srgbClr val="1F497D"/>
@@ -3014,7 +3003,7 @@
 </file>
 
 <file path=customXml/itemProps1.xml><?xml version="1.0" encoding="utf-8"?>
-<ds:datastoreItem xmlns:ds="http://schemas.openxmlformats.org/officeDocument/2006/customXml" ds:itemID="{BA54E4FD-3EEA-4D98-BC5F-5DBC1F649965}">
+<ds:datastoreItem xmlns:ds="http://schemas.openxmlformats.org/officeDocument/2006/customXml" ds:itemID="{095BCF97-01D6-454D-8DD0-96E73BF1C598}">
   <ds:schemaRefs>
     <ds:schemaRef ds:uri="http://schemas.openxmlformats.org/officeDocument/2006/bibliography"/>
   </ds:schemaRefs>

</xml_diff>

<commit_message>
common metadata, stylesheet and template improvements
</commit_message>
<xml_diff>
--- a/src/template/DH_template_v3.docx
+++ b/src/template/DH_template_v3.docx
@@ -35,7 +35,21 @@
           <w:sz w:val="20"/>
           <w:lang w:val="en-US"/>
         </w:rPr>
-        <w:t>This is the template for the annual Digital Humanities conference of the Alliance of Digital Humanities Organizations (ADHO). Please read and follow the following informations thoroughly in order to facilitate the conversion to TEI for the edition of the Conference Proceedings.</w:t>
+        <w:t>This is the template for the annual Digital Humanities conference of the Alliance of Digital Humanities Organizations (ADHO). Please read and f</w:t>
+      </w:r>
+      <w:r>
+        <w:rPr>
+          <w:sz w:val="20"/>
+          <w:lang w:val="en-US"/>
+        </w:rPr>
+        <w:t>ollow the following information</w:t>
+      </w:r>
+      <w:r>
+        <w:rPr>
+          <w:sz w:val="20"/>
+          <w:lang w:val="en-US"/>
+        </w:rPr>
+        <w:t xml:space="preserve"> thoroughly in order to facilitate the conversion to TEI for the edition of the Conference Proceedings.</w:t>
       </w:r>
     </w:p>
     <w:p>
@@ -65,7 +79,6 @@
         </w:numPr>
         <w:shd w:val="clear" w:color="auto" w:fill="F2F2F2"/>
         <w:spacing w:before="0" w:line="240" w:lineRule="auto"/>
-        <w:jc w:val="left"/>
         <w:rPr>
           <w:sz w:val="20"/>
         </w:rPr>
@@ -107,7 +120,6 @@
         </w:numPr>
         <w:shd w:val="clear" w:color="auto" w:fill="F2F2F2"/>
         <w:spacing w:before="0" w:after="0"/>
-        <w:jc w:val="left"/>
         <w:rPr>
           <w:sz w:val="20"/>
         </w:rPr>
@@ -128,7 +140,6 @@
         </w:numPr>
         <w:shd w:val="clear" w:color="auto" w:fill="F2F2F2"/>
         <w:spacing w:before="0" w:after="0"/>
-        <w:jc w:val="left"/>
         <w:rPr>
           <w:sz w:val="20"/>
         </w:rPr>
@@ -149,7 +160,6 @@
         </w:numPr>
         <w:shd w:val="clear" w:color="auto" w:fill="F2F2F2"/>
         <w:spacing w:before="0" w:after="0"/>
-        <w:jc w:val="left"/>
         <w:rPr>
           <w:sz w:val="20"/>
         </w:rPr>
@@ -171,7 +181,6 @@
         <w:shd w:val="clear" w:color="auto" w:fill="F2F2F2"/>
         <w:spacing w:before="0" w:after="0"/>
         <w:ind w:right="0"/>
-        <w:jc w:val="left"/>
         <w:rPr>
           <w:sz w:val="20"/>
         </w:rPr>
@@ -185,38 +194,216 @@
     </w:p>
     <w:p>
       <w:pPr>
-        <w:pStyle w:val="DH-Quotation"/>
+        <w:pStyle w:val="DH-Default"/>
+        <w:shd w:val="clear" w:color="auto" w:fill="F2F2F2"/>
+        <w:spacing w:line="240" w:lineRule="auto"/>
+        <w:rPr>
+          <w:sz w:val="20"/>
+          <w:lang w:val="en-US"/>
+        </w:rPr>
+      </w:pPr>
+      <w:r>
+        <w:rPr>
+          <w:sz w:val="20"/>
+          <w:lang w:val="en-US"/>
+        </w:rPr>
+        <w:t>In addition we support the following default character level styles:</w:t>
+      </w:r>
+    </w:p>
+    <w:p>
+      <w:pPr>
+        <w:pStyle w:val="DH-Default"/>
         <w:numPr>
           <w:ilvl w:val="0"/>
-          <w:numId w:val="2"/>
+          <w:numId w:val="15"/>
         </w:numPr>
         <w:shd w:val="clear" w:color="auto" w:fill="F2F2F2"/>
-        <w:spacing w:before="0" w:after="0"/>
-        <w:ind w:right="0"/>
-        <w:jc w:val="left"/>
-        <w:rPr>
-          <w:sz w:val="20"/>
-        </w:rPr>
-      </w:pPr>
-      <w:r>
-        <w:rPr>
-          <w:sz w:val="20"/>
-        </w:rPr>
-        <w:t>DH-Caption</w:t>
-      </w:r>
-    </w:p>
-    <w:p>
-      <w:pPr>
-        <w:pStyle w:val="DH-Endnote"/>
+        <w:spacing w:line="240" w:lineRule="auto"/>
+        <w:rPr>
+          <w:sz w:val="20"/>
+          <w:lang w:val="en-US"/>
+        </w:rPr>
+      </w:pPr>
+      <w:r>
+        <w:rPr>
+          <w:sz w:val="20"/>
+          <w:lang w:val="en-US"/>
+        </w:rPr>
+        <w:t>Bold</w:t>
+      </w:r>
+    </w:p>
+    <w:p>
+      <w:pPr>
+        <w:pStyle w:val="DH-Default"/>
         <w:numPr>
           <w:ilvl w:val="0"/>
-          <w:numId w:val="2"/>
+          <w:numId w:val="15"/>
         </w:numPr>
         <w:shd w:val="clear" w:color="auto" w:fill="F2F2F2"/>
-      </w:pPr>
-      <w:r>
-        <w:t>DH-Endnote</w:t>
-      </w:r>
+        <w:spacing w:line="240" w:lineRule="auto"/>
+        <w:rPr>
+          <w:sz w:val="20"/>
+          <w:lang w:val="en-US"/>
+        </w:rPr>
+      </w:pPr>
+      <w:r>
+        <w:rPr>
+          <w:sz w:val="20"/>
+          <w:lang w:val="en-US"/>
+        </w:rPr>
+        <w:t>Italics</w:t>
+      </w:r>
+    </w:p>
+    <w:p>
+      <w:pPr>
+        <w:pStyle w:val="DH-Default"/>
+        <w:numPr>
+          <w:ilvl w:val="0"/>
+          <w:numId w:val="15"/>
+        </w:numPr>
+        <w:shd w:val="clear" w:color="auto" w:fill="F2F2F2"/>
+        <w:spacing w:line="240" w:lineRule="auto"/>
+        <w:rPr>
+          <w:sz w:val="20"/>
+          <w:lang w:val="en-US"/>
+        </w:rPr>
+      </w:pPr>
+      <w:r>
+        <w:rPr>
+          <w:sz w:val="20"/>
+          <w:lang w:val="en-US"/>
+        </w:rPr>
+        <w:t>Underlined</w:t>
+      </w:r>
+    </w:p>
+    <w:p>
+      <w:pPr>
+        <w:pStyle w:val="DH-Default"/>
+        <w:shd w:val="clear" w:color="auto" w:fill="F2F2F2"/>
+        <w:spacing w:line="240" w:lineRule="auto"/>
+        <w:rPr>
+          <w:sz w:val="20"/>
+          <w:lang w:val="en-US"/>
+        </w:rPr>
+      </w:pPr>
+      <w:r>
+        <w:rPr>
+          <w:sz w:val="20"/>
+          <w:lang w:val="en-US"/>
+        </w:rPr>
+        <w:t>Images, links,</w:t>
+      </w:r>
+      <w:r>
+        <w:rPr>
+          <w:sz w:val="20"/>
+          <w:lang w:val="en-US"/>
+        </w:rPr>
+        <w:t xml:space="preserve"> lists and</w:t>
+      </w:r>
+      <w:r>
+        <w:rPr>
+          <w:sz w:val="20"/>
+          <w:lang w:val="en-US"/>
+        </w:rPr>
+        <w:t xml:space="preserve"> tables and formulae are also supported. </w:t>
+      </w:r>
+    </w:p>
+    <w:p>
+      <w:pPr>
+        <w:pStyle w:val="DH-Default"/>
+        <w:shd w:val="clear" w:color="auto" w:fill="F2F2F2"/>
+        <w:spacing w:line="240" w:lineRule="auto"/>
+        <w:rPr>
+          <w:sz w:val="20"/>
+          <w:lang w:val="en-US"/>
+        </w:rPr>
+      </w:pPr>
+      <w:r>
+        <w:rPr>
+          <w:sz w:val="20"/>
+          <w:lang w:val="en-US"/>
+        </w:rPr>
+        <w:t>There are three main sections which are editable:</w:t>
+      </w:r>
+    </w:p>
+    <w:p>
+      <w:pPr>
+        <w:pStyle w:val="DH-Default"/>
+        <w:numPr>
+          <w:ilvl w:val="0"/>
+          <w:numId w:val="16"/>
+        </w:numPr>
+        <w:shd w:val="clear" w:color="auto" w:fill="F2F2F2"/>
+        <w:spacing w:line="240" w:lineRule="auto"/>
+        <w:rPr>
+          <w:sz w:val="20"/>
+          <w:lang w:val="en-US"/>
+        </w:rPr>
+      </w:pPr>
+      <w:r>
+        <w:rPr>
+          <w:sz w:val="20"/>
+          <w:lang w:val="en-US"/>
+        </w:rPr>
+        <w:t>Subtitle section for an optional subtitle</w:t>
+      </w:r>
+    </w:p>
+    <w:p>
+      <w:pPr>
+        <w:pStyle w:val="DH-Default"/>
+        <w:numPr>
+          <w:ilvl w:val="0"/>
+          <w:numId w:val="16"/>
+        </w:numPr>
+        <w:shd w:val="clear" w:color="auto" w:fill="F2F2F2"/>
+        <w:spacing w:line="240" w:lineRule="auto"/>
+        <w:rPr>
+          <w:sz w:val="20"/>
+          <w:lang w:val="en-US"/>
+        </w:rPr>
+      </w:pPr>
+      <w:r>
+        <w:rPr>
+          <w:sz w:val="20"/>
+          <w:lang w:val="en-US"/>
+        </w:rPr>
+        <w:t>Body sections for the chapters of your paper</w:t>
+      </w:r>
+    </w:p>
+    <w:p>
+      <w:pPr>
+        <w:pStyle w:val="DH-Default"/>
+        <w:numPr>
+          <w:ilvl w:val="0"/>
+          <w:numId w:val="16"/>
+        </w:numPr>
+        <w:shd w:val="clear" w:color="auto" w:fill="F2F2F2"/>
+        <w:spacing w:line="240" w:lineRule="auto"/>
+        <w:rPr>
+          <w:sz w:val="20"/>
+          <w:lang w:val="en-US"/>
+        </w:rPr>
+      </w:pPr>
+      <w:r>
+        <w:rPr>
+          <w:sz w:val="20"/>
+          <w:lang w:val="en-US"/>
+        </w:rPr>
+        <w:t>References section for the bibliographic references.</w:t>
+      </w:r>
+    </w:p>
+    <w:p>
+      <w:pPr>
+        <w:pStyle w:val="DH-Default"/>
+        <w:shd w:val="clear" w:color="auto" w:fill="F2F2F2"/>
+        <w:spacing w:line="240" w:lineRule="auto"/>
+        <w:rPr>
+          <w:sz w:val="20"/>
+          <w:lang w:val="en-US"/>
+        </w:rPr>
+      </w:pPr>
+      <w:permStart w:id="904027550" w:edGrp="everyone"/>
+      <w:permEnd w:id="904027550"/>
     </w:p>
     <w:p>
       <w:pPr>
@@ -352,7 +539,21 @@
           <w:sz w:val="20"/>
           <w:lang w:val="en-US"/>
         </w:rPr>
-        <w:t xml:space="preserve"> should appear as figures.</w:t>
+        <w:t xml:space="preserve"> should appear as </w:t>
+      </w:r>
+      <w:r>
+        <w:rPr>
+          <w:sz w:val="20"/>
+          <w:lang w:val="en-US"/>
+        </w:rPr>
+        <w:t>images or formulae</w:t>
+      </w:r>
+      <w:r>
+        <w:rPr>
+          <w:sz w:val="20"/>
+          <w:lang w:val="en-US"/>
+        </w:rPr>
+        <w:t>.</w:t>
       </w:r>
     </w:p>
     <w:p>
@@ -381,6 +582,18 @@
       </w:r>
       <w:r>
         <w:rPr>
+          <w:rStyle w:val="Hervorhebung"/>
+          <w:b/>
+          <w:bCs/>
+          <w:i w:val="0"/>
+          <w:iCs w:val="0"/>
+          <w:sz w:val="20"/>
+          <w:lang w:val="en-GB"/>
+        </w:rPr>
+        <w:t xml:space="preserve"> </w:t>
+      </w:r>
+      <w:r>
+        <w:rPr>
           <w:sz w:val="20"/>
           <w:lang w:val="en-US"/>
         </w:rPr>
@@ -603,6 +816,7 @@
           <w:szCs w:val="18"/>
           <w:lang w:val="en-US"/>
         </w:rPr>
+        <w:lastRenderedPageBreak/>
         <w:t>Oostdijk, N.</w:t>
       </w:r>
       <w:r>
@@ -874,6 +1088,10 @@
           <w:docGrid w:linePitch="240" w:charSpace="-2049"/>
         </w:sectPr>
       </w:pPr>
+      <w:bookmarkStart w:id="0" w:name="_GoBack"/>
+      <w:bookmarkEnd w:id="0"/>
+      <w:permStart w:id="1953892751" w:edGrp="everyone"/>
+      <w:permEnd w:id="1953892751"/>
     </w:p>
     <w:p>
       <w:pPr>
@@ -901,22 +1119,15 @@
     <w:p>
       <w:pPr>
         <w:pStyle w:val="DH-Subtitle"/>
-        <w:sectPr>
-          <w:type w:val="continuous"/>
-          <w:pgSz w:w="11906" w:h="16838"/>
-          <w:pgMar w:top="1417" w:right="1417" w:bottom="1134" w:left="1417" w:header="720" w:footer="720" w:gutter="0"/>
-          <w:cols w:space="720"/>
-          <w:formProt w:val="0"/>
-          <w:docGrid w:linePitch="240" w:charSpace="-2049"/>
-        </w:sectPr>
-      </w:pPr>
-      <w:permStart w:id="755848842" w:edGrp="everyone"/>
-      <w:r>
-        <w:lastRenderedPageBreak/>
-        <w:t xml:space="preserve"/>
-      </w:r>
-    </w:p>
-    <w:permEnd w:id="755848842"/>
+      </w:pPr>
+      <w:permStart w:id="1483806079" w:edGrp="everyone"/>
+    </w:p>
+    <w:p>
+      <w:pPr>
+        <w:pStyle w:val="DH-Default"/>
+      </w:pPr>
+    </w:p>
+    <w:permEnd w:id="1483806079"/>
     <w:p>
       <w:pPr>
         <w:pStyle w:val="DH-AuthorAffiliation"/>
@@ -933,7 +1144,6 @@
           <w:iCs/>
           <w:lang w:val="en-US"/>
         </w:rPr>
-        <w:lastRenderedPageBreak/>
         <w:t>authors and affiliations</w:t>
       </w:r>
     </w:p>
@@ -952,37 +1162,30 @@
           <w:cols w:space="720"/>
           <w:docGrid w:linePitch="240" w:charSpace="-2049"/>
         </w:sectPr>
-        <w:t xml:space="preserve"/>
-      </w:pPr>
-    </w:p>
-    <w:p>
-      <w:pPr>
-        <w:pStyle w:val="DH-Default"/>
-        <w:rPr>
-          <w:lang w:val="en-US"/>
-        </w:rPr>
-        <w:sectPr>
-          <w:type w:val="continuous"/>
-          <w:pgSz w:w="11906" w:h="16838"/>
-          <w:pgMar w:top="1417" w:right="1417" w:bottom="1134" w:left="1417" w:header="720" w:footer="720" w:gutter="0"/>
-          <w:cols w:space="720"/>
-          <w:formProt w:val="0"/>
-          <w:docGrid w:linePitch="240" w:charSpace="-2049"/>
-        </w:sectPr>
-      </w:pPr>
-      <w:permStart w:id="2145520670" w:edGrp="everyone"/>
-      <w:r>
-        <w:lastRenderedPageBreak/>
-        <w:t xml:space="preserve"/>
-      </w:r>
-    </w:p>
-    <w:permEnd w:id="2145520670"/>
+      </w:pPr>
+    </w:p>
+    <w:p>
+      <w:pPr>
+        <w:pStyle w:val="DH-Default"/>
+      </w:pPr>
+      <w:permStart w:id="1005209876" w:edGrp="everyone"/>
+    </w:p>
+    <w:p>
+      <w:pPr>
+        <w:pStyle w:val="DH-Default"/>
+      </w:pPr>
+    </w:p>
+    <w:p>
+      <w:pPr>
+        <w:pStyle w:val="DH-Default"/>
+      </w:pPr>
+    </w:p>
+    <w:permEnd w:id="1005209876"/>
     <w:p>
       <w:pPr>
         <w:pStyle w:val="DH-BibliographyHeading"/>
       </w:pPr>
       <w:r>
-        <w:lastRenderedPageBreak/>
         <w:t>References</w:t>
       </w:r>
     </w:p>
@@ -990,13 +1193,28 @@
       <w:pPr>
         <w:pStyle w:val="DH-Default"/>
       </w:pPr>
-      <w:permStart w:id="194012430" w:edGrp="everyone"/>
-      <w:r>
-        <w:t xml:space="preserve"/>
-      </w:r>
-      <w:bookmarkStart w:id="0" w:name="_GoBack"/>
-      <w:bookmarkEnd w:id="0"/>
-      <w:permEnd w:id="194012430"/>
+      <w:permStart w:id="1379533942" w:edGrp="everyone"/>
+    </w:p>
+    <w:p>
+      <w:pPr>
+        <w:pStyle w:val="DH-Default"/>
+      </w:pPr>
+    </w:p>
+    <w:permEnd w:id="1379533942"/>
+    <w:p>
+      <w:pPr>
+        <w:pStyle w:val="DH-Default"/>
+      </w:pPr>
+    </w:p>
+    <w:p>
+      <w:pPr>
+        <w:pStyle w:val="DH-Default"/>
+      </w:pPr>
+    </w:p>
+    <w:p>
+      <w:pPr>
+        <w:pStyle w:val="DH-Default"/>
+      </w:pPr>
     </w:p>
     <w:sectPr>
       <w:type w:val="continuous"/>
@@ -1751,6 +1969,205 @@
           <w:tab w:val="num" w:pos="3600"/>
         </w:tabs>
         <w:ind w:left="3600" w:hanging="360"/>
+      </w:pPr>
+    </w:lvl>
+  </w:abstractNum>
+  <w:abstractNum w:abstractNumId="14">
+    <w:nsid w:val="3C3D3066"/>
+    <w:multiLevelType w:val="hybridMultilevel"/>
+    <w:tmpl w:val="067297A0"/>
+    <w:lvl w:ilvl="0" w:tplc="04070001">
+      <w:start w:val="1"/>
+      <w:numFmt w:val="bullet"/>
+      <w:lvlText w:val=""/>
+      <w:lvlJc w:val="left"/>
+      <w:pPr>
+        <w:ind w:left="720" w:hanging="360"/>
+      </w:pPr>
+      <w:rPr>
+        <w:rFonts w:ascii="Symbol" w:hAnsi="Symbol" w:hint="default"/>
+      </w:rPr>
+    </w:lvl>
+    <w:lvl w:ilvl="1" w:tplc="04070003" w:tentative="1">
+      <w:start w:val="1"/>
+      <w:numFmt w:val="bullet"/>
+      <w:lvlText w:val="o"/>
+      <w:lvlJc w:val="left"/>
+      <w:pPr>
+        <w:ind w:left="1440" w:hanging="360"/>
+      </w:pPr>
+      <w:rPr>
+        <w:rFonts w:ascii="Courier New" w:hAnsi="Courier New" w:cs="Courier New" w:hint="default"/>
+      </w:rPr>
+    </w:lvl>
+    <w:lvl w:ilvl="2" w:tplc="04070005" w:tentative="1">
+      <w:start w:val="1"/>
+      <w:numFmt w:val="bullet"/>
+      <w:lvlText w:val=""/>
+      <w:lvlJc w:val="left"/>
+      <w:pPr>
+        <w:ind w:left="2160" w:hanging="360"/>
+      </w:pPr>
+      <w:rPr>
+        <w:rFonts w:ascii="Wingdings" w:hAnsi="Wingdings" w:hint="default"/>
+      </w:rPr>
+    </w:lvl>
+    <w:lvl w:ilvl="3" w:tplc="04070001" w:tentative="1">
+      <w:start w:val="1"/>
+      <w:numFmt w:val="bullet"/>
+      <w:lvlText w:val=""/>
+      <w:lvlJc w:val="left"/>
+      <w:pPr>
+        <w:ind w:left="2880" w:hanging="360"/>
+      </w:pPr>
+      <w:rPr>
+        <w:rFonts w:ascii="Symbol" w:hAnsi="Symbol" w:hint="default"/>
+      </w:rPr>
+    </w:lvl>
+    <w:lvl w:ilvl="4" w:tplc="04070003" w:tentative="1">
+      <w:start w:val="1"/>
+      <w:numFmt w:val="bullet"/>
+      <w:lvlText w:val="o"/>
+      <w:lvlJc w:val="left"/>
+      <w:pPr>
+        <w:ind w:left="3600" w:hanging="360"/>
+      </w:pPr>
+      <w:rPr>
+        <w:rFonts w:ascii="Courier New" w:hAnsi="Courier New" w:cs="Courier New" w:hint="default"/>
+      </w:rPr>
+    </w:lvl>
+    <w:lvl w:ilvl="5" w:tplc="04070005" w:tentative="1">
+      <w:start w:val="1"/>
+      <w:numFmt w:val="bullet"/>
+      <w:lvlText w:val=""/>
+      <w:lvlJc w:val="left"/>
+      <w:pPr>
+        <w:ind w:left="4320" w:hanging="360"/>
+      </w:pPr>
+      <w:rPr>
+        <w:rFonts w:ascii="Wingdings" w:hAnsi="Wingdings" w:hint="default"/>
+      </w:rPr>
+    </w:lvl>
+    <w:lvl w:ilvl="6" w:tplc="04070001" w:tentative="1">
+      <w:start w:val="1"/>
+      <w:numFmt w:val="bullet"/>
+      <w:lvlText w:val=""/>
+      <w:lvlJc w:val="left"/>
+      <w:pPr>
+        <w:ind w:left="5040" w:hanging="360"/>
+      </w:pPr>
+      <w:rPr>
+        <w:rFonts w:ascii="Symbol" w:hAnsi="Symbol" w:hint="default"/>
+      </w:rPr>
+    </w:lvl>
+    <w:lvl w:ilvl="7" w:tplc="04070003" w:tentative="1">
+      <w:start w:val="1"/>
+      <w:numFmt w:val="bullet"/>
+      <w:lvlText w:val="o"/>
+      <w:lvlJc w:val="left"/>
+      <w:pPr>
+        <w:ind w:left="5760" w:hanging="360"/>
+      </w:pPr>
+      <w:rPr>
+        <w:rFonts w:ascii="Courier New" w:hAnsi="Courier New" w:cs="Courier New" w:hint="default"/>
+      </w:rPr>
+    </w:lvl>
+    <w:lvl w:ilvl="8" w:tplc="04070005" w:tentative="1">
+      <w:start w:val="1"/>
+      <w:numFmt w:val="bullet"/>
+      <w:lvlText w:val=""/>
+      <w:lvlJc w:val="left"/>
+      <w:pPr>
+        <w:ind w:left="6480" w:hanging="360"/>
+      </w:pPr>
+      <w:rPr>
+        <w:rFonts w:ascii="Wingdings" w:hAnsi="Wingdings" w:hint="default"/>
+      </w:rPr>
+    </w:lvl>
+  </w:abstractNum>
+  <w:abstractNum w:abstractNumId="15">
+    <w:nsid w:val="528457BB"/>
+    <w:multiLevelType w:val="hybridMultilevel"/>
+    <w:tmpl w:val="BE8A6DB0"/>
+    <w:lvl w:ilvl="0" w:tplc="0407000F">
+      <w:start w:val="1"/>
+      <w:numFmt w:val="decimal"/>
+      <w:lvlText w:val="%1."/>
+      <w:lvlJc w:val="left"/>
+      <w:pPr>
+        <w:ind w:left="720" w:hanging="360"/>
+      </w:pPr>
+    </w:lvl>
+    <w:lvl w:ilvl="1" w:tplc="04070019" w:tentative="1">
+      <w:start w:val="1"/>
+      <w:numFmt w:val="lowerLetter"/>
+      <w:lvlText w:val="%2."/>
+      <w:lvlJc w:val="left"/>
+      <w:pPr>
+        <w:ind w:left="1440" w:hanging="360"/>
+      </w:pPr>
+    </w:lvl>
+    <w:lvl w:ilvl="2" w:tplc="0407001B" w:tentative="1">
+      <w:start w:val="1"/>
+      <w:numFmt w:val="lowerRoman"/>
+      <w:lvlText w:val="%3."/>
+      <w:lvlJc w:val="right"/>
+      <w:pPr>
+        <w:ind w:left="2160" w:hanging="180"/>
+      </w:pPr>
+    </w:lvl>
+    <w:lvl w:ilvl="3" w:tplc="0407000F" w:tentative="1">
+      <w:start w:val="1"/>
+      <w:numFmt w:val="decimal"/>
+      <w:lvlText w:val="%4."/>
+      <w:lvlJc w:val="left"/>
+      <w:pPr>
+        <w:ind w:left="2880" w:hanging="360"/>
+      </w:pPr>
+    </w:lvl>
+    <w:lvl w:ilvl="4" w:tplc="04070019" w:tentative="1">
+      <w:start w:val="1"/>
+      <w:numFmt w:val="lowerLetter"/>
+      <w:lvlText w:val="%5."/>
+      <w:lvlJc w:val="left"/>
+      <w:pPr>
+        <w:ind w:left="3600" w:hanging="360"/>
+      </w:pPr>
+    </w:lvl>
+    <w:lvl w:ilvl="5" w:tplc="0407001B" w:tentative="1">
+      <w:start w:val="1"/>
+      <w:numFmt w:val="lowerRoman"/>
+      <w:lvlText w:val="%6."/>
+      <w:lvlJc w:val="right"/>
+      <w:pPr>
+        <w:ind w:left="4320" w:hanging="180"/>
+      </w:pPr>
+    </w:lvl>
+    <w:lvl w:ilvl="6" w:tplc="0407000F" w:tentative="1">
+      <w:start w:val="1"/>
+      <w:numFmt w:val="decimal"/>
+      <w:lvlText w:val="%7."/>
+      <w:lvlJc w:val="left"/>
+      <w:pPr>
+        <w:ind w:left="5040" w:hanging="360"/>
+      </w:pPr>
+    </w:lvl>
+    <w:lvl w:ilvl="7" w:tplc="04070019" w:tentative="1">
+      <w:start w:val="1"/>
+      <w:numFmt w:val="lowerLetter"/>
+      <w:lvlText w:val="%8."/>
+      <w:lvlJc w:val="left"/>
+      <w:pPr>
+        <w:ind w:left="5760" w:hanging="360"/>
+      </w:pPr>
+    </w:lvl>
+    <w:lvl w:ilvl="8" w:tplc="0407001B" w:tentative="1">
+      <w:start w:val="1"/>
+      <w:numFmt w:val="lowerRoman"/>
+      <w:lvlText w:val="%9."/>
+      <w:lvlJc w:val="right"/>
+      <w:pPr>
+        <w:ind w:left="6480" w:hanging="180"/>
       </w:pPr>
     </w:lvl>
   </w:abstractNum>
@@ -1795,6 +2212,12 @@
   </w:num>
   <w:num w:numId="14">
     <w:abstractNumId w:val="0"/>
+  </w:num>
+  <w:num w:numId="15">
+    <w:abstractNumId w:val="14"/>
+  </w:num>
+  <w:num w:numId="16">
+    <w:abstractNumId w:val="15"/>
   </w:num>
 </w:numbering>
 </file>
@@ -2388,9 +2811,10 @@
   <w:style w:type="paragraph" w:customStyle="1" w:styleId="DH-Default">
     <w:name w:val="DH-Default"/>
     <w:basedOn w:val="Standard"/>
-    <w:rsid w:val="00BE1C78"/>
+    <w:rsid w:val="00514277"/>
     <w:pPr>
       <w:spacing w:before="113" w:line="360" w:lineRule="auto"/>
+      <w:jc w:val="left"/>
     </w:pPr>
   </w:style>
   <w:style w:type="paragraph" w:customStyle="1" w:styleId="DH-Quotation">
@@ -2541,15 +2965,6 @@
       <w:sz w:val="24"/>
     </w:rPr>
   </w:style>
-  <w:style w:type="paragraph" w:customStyle="1" w:styleId="DH-Caption">
-    <w:name w:val="DH-Caption"/>
-    <w:basedOn w:val="DH-Default"/>
-    <w:next w:val="DH-Default"/>
-    <w:pPr>
-      <w:spacing w:line="240" w:lineRule="auto"/>
-      <w:jc w:val="center"/>
-    </w:pPr>
-  </w:style>
   <w:style w:type="paragraph" w:styleId="Endnotentext">
     <w:name w:val="endnote text"/>
     <w:basedOn w:val="Standard"/>
@@ -2560,18 +2975,6 @@
     <w:rPr>
       <w:sz w:val="20"/>
       <w:szCs w:val="20"/>
-    </w:rPr>
-  </w:style>
-  <w:style w:type="paragraph" w:customStyle="1" w:styleId="DH-Endnote">
-    <w:name w:val="DH-Endnote"/>
-    <w:basedOn w:val="DH-Default"/>
-    <w:pPr>
-      <w:spacing w:before="0" w:line="240" w:lineRule="auto"/>
-      <w:ind w:left="340" w:hanging="340"/>
-      <w:jc w:val="left"/>
-    </w:pPr>
-    <w:rPr>
-      <w:sz w:val="20"/>
     </w:rPr>
   </w:style>
   <w:style w:type="paragraph" w:customStyle="1" w:styleId="ListContents">
@@ -2721,7 +3124,7 @@
         <a:sysClr val="windowText" lastClr="000000"/>
       </a:dk1>
       <a:lt1>
-        <a:sysClr val="window" lastClr="F0F0F0"/>
+        <a:sysClr val="window" lastClr="FFFFFF"/>
       </a:lt1>
       <a:dk2>
         <a:srgbClr val="1F497D"/>
@@ -3003,7 +3406,7 @@
 </file>
 
 <file path=customXml/itemProps1.xml><?xml version="1.0" encoding="utf-8"?>
-<ds:datastoreItem xmlns:ds="http://schemas.openxmlformats.org/officeDocument/2006/customXml" ds:itemID="{095BCF97-01D6-454D-8DD0-96E73BF1C598}">
+<ds:datastoreItem xmlns:ds="http://schemas.openxmlformats.org/officeDocument/2006/customXml" ds:itemID="{4AA450EB-CAEA-420E-A1DE-AC8B4A2EE816}">
   <ds:schemaRefs>
     <ds:schemaRef ds:uri="http://schemas.openxmlformats.org/officeDocument/2006/bibliography"/>
   </ds:schemaRefs>

</xml_diff>

<commit_message>
more robust docx support
</commit_message>
<xml_diff>
--- a/src/template/DH_template_v3.docx
+++ b/src/template/DH_template_v3.docx
@@ -402,8 +402,6 @@
           <w:lang w:val="en-US"/>
         </w:rPr>
       </w:pPr>
-      <w:permStart w:id="904027550" w:edGrp="everyone"/>
-      <w:permEnd w:id="904027550"/>
     </w:p>
     <w:p>
       <w:pPr>
@@ -590,7 +588,7 @@
           <w:sz w:val="20"/>
           <w:lang w:val="en-GB"/>
         </w:rPr>
-        <w:t xml:space="preserve"> </w:t>
+        <w:t xml:space="preserve"/>
       </w:r>
       <w:r>
         <w:rPr>
@@ -1088,16 +1086,27 @@
           <w:docGrid w:linePitch="240" w:charSpace="-2049"/>
         </w:sectPr>
       </w:pPr>
-      <w:bookmarkStart w:id="0" w:name="_GoBack"/>
-      <w:bookmarkEnd w:id="0"/>
-      <w:permStart w:id="1953892751" w:edGrp="everyone"/>
-      <w:permEnd w:id="1953892751"/>
     </w:p>
     <w:p>
       <w:pPr>
         <w:pStyle w:val="DH-Title"/>
-        <w:pageBreakBefore/>
-        <w:shd w:val="clear" w:color="auto" w:fill="F2F2F2"/>
+      </w:pPr>
+      <w:r>
+        <w:lastRenderedPageBreak/>
+        <w:t>Title</w:t>
+      </w:r>
+    </w:p>
+    <w:p>
+      <w:pPr>
+        <w:pStyle w:val="DH-Subtitle"/>
+        <w:rPr>
+          <w:lang w:val="en-US"/>
+        </w:rPr>
+      </w:pPr>
+    </w:p>
+    <w:p>
+      <w:pPr>
+        <w:pStyle w:val="DH-Subtitle"/>
         <w:rPr>
           <w:lang w:val="en-US"/>
         </w:rPr>
@@ -1108,40 +1117,33 @@
           <w:docGrid w:linePitch="240" w:charSpace="-2049"/>
         </w:sectPr>
       </w:pPr>
-      <w:r>
-        <w:rPr>
-          <w:lang w:val="en-US"/>
-        </w:rPr>
-        <w:lastRenderedPageBreak/>
-        <w:t>Title</w:t>
-      </w:r>
     </w:p>
     <w:p>
       <w:pPr>
         <w:pStyle w:val="DH-Subtitle"/>
       </w:pPr>
-      <w:permStart w:id="1483806079" w:edGrp="everyone"/>
-    </w:p>
-    <w:p>
-      <w:pPr>
-        <w:pStyle w:val="DH-Default"/>
-      </w:pPr>
-    </w:p>
-    <w:permEnd w:id="1483806079"/>
+      <w:permStart w:id="1015115718" w:edGrp="everyone"/>
+    </w:p>
+    <w:p>
+      <w:pPr>
+        <w:pStyle w:val="DH-Subtitle"/>
+      </w:pPr>
+    </w:p>
+    <w:p>
+      <w:pPr>
+        <w:pStyle w:val="DH-Subtitle"/>
+        <w:rPr>
+          <w:lang w:val="en-US"/>
+        </w:rPr>
+      </w:pPr>
+      <w:permEnd w:id="1015115718"/>
+    </w:p>
     <w:p>
       <w:pPr>
         <w:pStyle w:val="DH-AuthorAffiliation"/>
-        <w:shd w:val="clear" w:color="auto" w:fill="F2F2F2"/>
-        <w:rPr>
-          <w:i/>
-          <w:iCs/>
-          <w:lang w:val="en-US"/>
-        </w:rPr>
-      </w:pPr>
-      <w:r>
-        <w:rPr>
-          <w:i/>
-          <w:iCs/>
+      </w:pPr>
+      <w:r>
+        <w:rPr>
           <w:lang w:val="en-US"/>
         </w:rPr>
         <w:t>authors and affiliations</w:t>
@@ -1151,8 +1153,14 @@
       <w:pPr>
         <w:pStyle w:val="DH-Default"/>
         <w:rPr>
-          <w:i/>
-          <w:iCs/>
+          <w:lang w:val="en-US"/>
+        </w:rPr>
+      </w:pPr>
+    </w:p>
+    <w:p>
+      <w:pPr>
+        <w:pStyle w:val="DH-Default"/>
+        <w:rPr>
           <w:lang w:val="en-US"/>
         </w:rPr>
         <w:sectPr>
@@ -1168,19 +1176,19 @@
       <w:pPr>
         <w:pStyle w:val="DH-Default"/>
       </w:pPr>
-      <w:permStart w:id="1005209876" w:edGrp="everyone"/>
-    </w:p>
-    <w:p>
-      <w:pPr>
-        <w:pStyle w:val="DH-Default"/>
-      </w:pPr>
-    </w:p>
-    <w:p>
-      <w:pPr>
-        <w:pStyle w:val="DH-Default"/>
-      </w:pPr>
-    </w:p>
-    <w:permEnd w:id="1005209876"/>
+      <w:permStart w:id="325020626" w:edGrp="everyone"/>
+    </w:p>
+    <w:p>
+      <w:pPr>
+        <w:pStyle w:val="DH-Default"/>
+      </w:pPr>
+    </w:p>
+    <w:permEnd w:id="325020626"/>
+    <w:p>
+      <w:pPr>
+        <w:pStyle w:val="DH-Default"/>
+      </w:pPr>
+    </w:p>
     <w:p>
       <w:pPr>
         <w:pStyle w:val="DH-BibliographyHeading"/>
@@ -1193,24 +1201,19 @@
       <w:pPr>
         <w:pStyle w:val="DH-Default"/>
       </w:pPr>
-      <w:permStart w:id="1379533942" w:edGrp="everyone"/>
-    </w:p>
-    <w:p>
-      <w:pPr>
-        <w:pStyle w:val="DH-Default"/>
-      </w:pPr>
-    </w:p>
-    <w:permEnd w:id="1379533942"/>
-    <w:p>
-      <w:pPr>
-        <w:pStyle w:val="DH-Default"/>
-      </w:pPr>
-    </w:p>
-    <w:p>
-      <w:pPr>
-        <w:pStyle w:val="DH-Default"/>
-      </w:pPr>
-    </w:p>
+    </w:p>
+    <w:p>
+      <w:pPr>
+        <w:pStyle w:val="DH-Default"/>
+      </w:pPr>
+      <w:permStart w:id="407985178" w:edGrp="everyone"/>
+    </w:p>
+    <w:p>
+      <w:pPr>
+        <w:pStyle w:val="DH-Default"/>
+      </w:pPr>
+    </w:p>
+    <w:permEnd w:id="407985178"/>
     <w:p>
       <w:pPr>
         <w:pStyle w:val="DH-Default"/>
@@ -2829,7 +2832,9 @@
     <w:name w:val="DH-BibliographyHeading"/>
     <w:basedOn w:val="DH-Heading"/>
     <w:next w:val="DH-Default"/>
+    <w:rsid w:val="002B5FFB"/>
     <w:pPr>
+      <w:shd w:val="clear" w:color="auto" w:fill="F2F2F2" w:themeFill="background1" w:themeFillShade="F2"/>
       <w:spacing w:before="120" w:after="0"/>
       <w:ind w:left="567" w:hanging="567"/>
     </w:pPr>
@@ -2862,7 +2867,9 @@
   <w:style w:type="paragraph" w:customStyle="1" w:styleId="DH-AuthorAffiliation">
     <w:name w:val="DH-AuthorAffiliation"/>
     <w:basedOn w:val="DH-Default"/>
+    <w:rsid w:val="002B5FFB"/>
     <w:pPr>
+      <w:shd w:val="clear" w:color="auto" w:fill="F2F2F2" w:themeFill="background1" w:themeFillShade="F2"/>
       <w:spacing w:before="0"/>
     </w:pPr>
   </w:style>
@@ -2944,7 +2951,9 @@
   <w:style w:type="paragraph" w:customStyle="1" w:styleId="DH-Title">
     <w:name w:val="DH-Title"/>
     <w:basedOn w:val="DH-Heading"/>
+    <w:rsid w:val="002B5FFB"/>
     <w:pPr>
+      <w:shd w:val="clear" w:color="auto" w:fill="F2F2F2" w:themeFill="background1" w:themeFillShade="F2"/>
       <w:spacing w:before="0"/>
       <w:ind w:left="0" w:firstLine="0"/>
       <w:jc w:val="center"/>
@@ -2953,7 +2962,6 @@
   <w:style w:type="paragraph" w:customStyle="1" w:styleId="DH-Subtitle">
     <w:name w:val="DH-Subtitle"/>
     <w:basedOn w:val="DH-Heading"/>
-    <w:next w:val="DH-Default"/>
     <w:rsid w:val="00BE1C78"/>
     <w:pPr>
       <w:ind w:left="0" w:firstLine="0"/>
@@ -3406,7 +3414,7 @@
 </file>
 
 <file path=customXml/itemProps1.xml><?xml version="1.0" encoding="utf-8"?>
-<ds:datastoreItem xmlns:ds="http://schemas.openxmlformats.org/officeDocument/2006/customXml" ds:itemID="{4AA450EB-CAEA-420E-A1DE-AC8B4A2EE816}">
+<ds:datastoreItem xmlns:ds="http://schemas.openxmlformats.org/officeDocument/2006/customXml" ds:itemID="{678B5144-AD9D-43EB-892B-5CEB189C9B44}">
   <ds:schemaRefs>
     <ds:schemaRef ds:uri="http://schemas.openxmlformats.org/officeDocument/2006/bibliography"/>
   </ds:schemaRefs>

</xml_diff>